<commit_message>
dmm: done new raschets
</commit_message>
<xml_diff>
--- a/Г-динамика/lab1.docx
+++ b/Г-динамика/lab1.docx
@@ -564,7 +564,7 @@
       <w:pPr>
         <w:pStyle w:val="af5"/>
       </w:pPr>
-      <w:bookmarkStart w:id="4" w:name="_Toc164115315"/>
+      <w:bookmarkStart w:id="4" w:name="_Toc164590726"/>
       <w:r>
         <w:lastRenderedPageBreak/>
         <w:t>ОГЛАВЛЕНИЕ</w:t>
@@ -611,7 +611,7 @@
         </w:rPr>
         <w:fldChar w:fldCharType="separate"/>
       </w:r>
-      <w:hyperlink w:anchor="_Toc164115315" w:history="1">
+      <w:hyperlink w:anchor="_Toc164590726" w:history="1">
         <w:r>
           <w:rPr>
             <w:rStyle w:val="a6"/>
@@ -642,7 +642,7 @@
             <w:bCs/>
             <w:webHidden/>
           </w:rPr>
-          <w:instrText xml:space="preserve"> PAGEREF _Toc164115315 \h </w:instrText>
+          <w:instrText xml:space="preserve"> PAGEREF _Toc164590726 \h </w:instrText>
         </w:r>
         <w:r>
           <w:rPr>
@@ -691,7 +691,7 @@
           <w14:ligatures w14:val="standardContextual"/>
         </w:rPr>
       </w:pPr>
-      <w:hyperlink w:anchor="_Toc164115316" w:history="1">
+      <w:hyperlink w:anchor="_Toc164590727" w:history="1">
         <w:r>
           <w:rPr>
             <w:rStyle w:val="a6"/>
@@ -722,7 +722,7 @@
             <w:bCs/>
             <w:webHidden/>
           </w:rPr>
-          <w:instrText xml:space="preserve"> PAGEREF _Toc164115316 \h </w:instrText>
+          <w:instrText xml:space="preserve"> PAGEREF _Toc164590727 \h </w:instrText>
         </w:r>
         <w:r>
           <w:rPr>
@@ -771,7 +771,7 @@
           <w14:ligatures w14:val="standardContextual"/>
         </w:rPr>
       </w:pPr>
-      <w:hyperlink w:anchor="_Toc164115317" w:history="1">
+      <w:hyperlink w:anchor="_Toc164590728" w:history="1">
         <w:r>
           <w:rPr>
             <w:rStyle w:val="a6"/>
@@ -802,7 +802,7 @@
             <w:bCs/>
             <w:webHidden/>
           </w:rPr>
-          <w:instrText xml:space="preserve"> PAGEREF _Toc164115317 \h </w:instrText>
+          <w:instrText xml:space="preserve"> PAGEREF _Toc164590728 \h </w:instrText>
         </w:r>
         <w:r>
           <w:rPr>
@@ -851,7 +851,7 @@
           <w14:ligatures w14:val="standardContextual"/>
         </w:rPr>
       </w:pPr>
-      <w:hyperlink w:anchor="_Toc164115318" w:history="1">
+      <w:hyperlink w:anchor="_Toc164590729" w:history="1">
         <w:r>
           <w:rPr>
             <w:rStyle w:val="a6"/>
@@ -882,7 +882,7 @@
             <w:bCs/>
             <w:webHidden/>
           </w:rPr>
-          <w:instrText xml:space="preserve"> PAGEREF _Toc164115318 \h </w:instrText>
+          <w:instrText xml:space="preserve"> PAGEREF _Toc164590729 \h </w:instrText>
         </w:r>
         <w:r>
           <w:rPr>
@@ -931,7 +931,7 @@
           <w14:ligatures w14:val="standardContextual"/>
         </w:rPr>
       </w:pPr>
-      <w:hyperlink w:anchor="_Toc164115319" w:history="1">
+      <w:hyperlink w:anchor="_Toc164590730" w:history="1">
         <w:r>
           <w:rPr>
             <w:rStyle w:val="a6"/>
@@ -962,7 +962,7 @@
             <w:bCs/>
             <w:webHidden/>
           </w:rPr>
-          <w:instrText xml:space="preserve"> PAGEREF _Toc164115319 \h </w:instrText>
+          <w:instrText xml:space="preserve"> PAGEREF _Toc164590730 \h </w:instrText>
         </w:r>
         <w:r>
           <w:rPr>
@@ -1002,6 +1002,8 @@
         <w:pStyle w:val="11"/>
         <w:rPr>
           <w:rFonts w:eastAsiaTheme="majorEastAsia"/>
+          <w:b w:val="0"/>
+          <w:bCs/>
           <w:spacing w:val="-10"/>
           <w:kern w:val="28"/>
         </w:rPr>
@@ -1030,7 +1032,7 @@
       <w:bookmarkStart w:id="7" w:name="_Toc507062087"/>
       <w:bookmarkStart w:id="8" w:name="_Toc507062163"/>
       <w:bookmarkStart w:id="9" w:name="_Toc507062316"/>
-      <w:bookmarkStart w:id="10" w:name="_Toc164115316"/>
+      <w:bookmarkStart w:id="10" w:name="_Toc164590727"/>
       <w:r>
         <w:lastRenderedPageBreak/>
         <w:t>Введение</w:t>
@@ -2612,7 +2614,7 @@
       <w:pPr>
         <w:pStyle w:val="-"/>
       </w:pPr>
-      <w:bookmarkStart w:id="15" w:name="_Toc164115317"/>
+      <w:bookmarkStart w:id="15" w:name="_Toc164590728"/>
       <w:r>
         <w:lastRenderedPageBreak/>
         <w:t>Схема экспериментального оборудования</w:t>
@@ -2705,7 +2707,7 @@
       <w:pPr>
         <w:pStyle w:val="-"/>
       </w:pPr>
-      <w:bookmarkStart w:id="16" w:name="_Toc164115318"/>
+      <w:bookmarkStart w:id="16" w:name="_Toc164590729"/>
       <w:r>
         <w:lastRenderedPageBreak/>
         <w:t>Векторная диаграмма коэффициента давления</w:t>
@@ -2778,7 +2780,7 @@
           <w:color w:val="000000"/>
         </w:rPr>
       </w:pPr>
-      <w:bookmarkStart w:id="17" w:name="_Toc164115319"/>
+      <w:bookmarkStart w:id="17" w:name="_Toc164590730"/>
       <w:r>
         <w:lastRenderedPageBreak/>
         <w:t xml:space="preserve">Формулы и результаты расчета АДХ профиля для </w:t>

</xml_diff>